<commit_message>
Update Sprints and SRS
</commit_message>
<xml_diff>
--- a/docs/Vending_Machine_SRS.docx
+++ b/docs/Vending_Machine_SRS.docx
@@ -1809,23 +1809,7 @@
         </w:rPr>
       </w:pPr>
       <w:r>
-        <w:t xml:space="preserve">The SRS defines the overall System Architecture and Requirements as well as the Software Architecture and Design. This </w:t>
-      </w:r>
-      <w:proofErr w:type="gramStart"/>
-      <w:r>
-        <w:t>document is</w:t>
-      </w:r>
-      <w:proofErr w:type="gramEnd"/>
-      <w:r>
-        <w:t xml:space="preserve"> also </w:t>
-      </w:r>
-      <w:proofErr w:type="gramStart"/>
-      <w:r>
-        <w:t>contains</w:t>
-      </w:r>
-      <w:proofErr w:type="gramEnd"/>
-      <w:r>
-        <w:t xml:space="preserve"> the definition of the System Requirements</w:t>
+        <w:t>The SRS defines the overall System Architecture and Requirements as well as the Software Architecture and Design. This document is also contains the definition of the System Requirements</w:t>
       </w:r>
       <w:r>
         <w:rPr>
@@ -2299,15 +2283,7 @@
           </w:p>
           <w:p>
             <w:r>
-              <w:t xml:space="preserve">          L</w:t>
-            </w:r>
-            <w:proofErr w:type="gramStart"/>
-            <w:r>
-              <w:t>1 :</w:t>
-            </w:r>
-            <w:proofErr w:type="gramEnd"/>
-            <w:r>
-              <w:t xml:space="preserve"> “ Input selection code”</w:t>
+              <w:t xml:space="preserve">          L1 : “ Input selection code”</w:t>
             </w:r>
           </w:p>
         </w:tc>
@@ -2334,21 +2310,8 @@
               <w:t xml:space="preserve">Config command </w:t>
             </w:r>
             <w:r>
-              <w:t xml:space="preserve">is </w:t>
-            </w:r>
-            <w:proofErr w:type="spellStart"/>
-            <w:r>
-              <w:t>inputed</w:t>
-            </w:r>
-            <w:proofErr w:type="spellEnd"/>
-            <w:r>
-              <w:t xml:space="preserve"> via </w:t>
-            </w:r>
-            <w:proofErr w:type="spellStart"/>
-            <w:r>
-              <w:t>ssh</w:t>
-            </w:r>
-            <w:proofErr w:type="spellEnd"/>
+              <w:t>is inputed via ssh</w:t>
+            </w:r>
             <w:r>
               <w:t>,</w:t>
             </w:r>
@@ -2364,39 +2327,18 @@
               <w:t xml:space="preserve">2 </w:t>
             </w:r>
             <w:r>
-              <w:t xml:space="preserve">LCD displays idle </w:t>
-            </w:r>
-            <w:proofErr w:type="gramStart"/>
-            <w:r>
-              <w:t>message</w:t>
-            </w:r>
-            <w:proofErr w:type="gramEnd"/>
-          </w:p>
-          <w:p>
-            <w:r>
-              <w:t xml:space="preserve">(Python interrupt thread via </w:t>
-            </w:r>
-            <w:proofErr w:type="gramStart"/>
-            <w:r>
-              <w:t>input(</w:t>
-            </w:r>
-            <w:proofErr w:type="gramEnd"/>
-            <w:r>
-              <w:t>))</w:t>
+              <w:t>LCD displays idle message</w:t>
+            </w:r>
+          </w:p>
+          <w:p>
+            <w:r>
+              <w:t>(Python interrupt thread via input())</w:t>
             </w:r>
           </w:p>
           <w:p/>
           <w:p>
             <w:r>
-              <w:t xml:space="preserve">         L1: </w:t>
-            </w:r>
-            <w:proofErr w:type="gramStart"/>
-            <w:r>
-              <w:t>“ Config</w:t>
-            </w:r>
-            <w:proofErr w:type="gramEnd"/>
-            <w:r>
-              <w:t xml:space="preserve"> mode”</w:t>
+              <w:t xml:space="preserve">         L1: “ Config mode”</w:t>
             </w:r>
             <w:r>
               <w:br/>
@@ -2411,19 +2353,9 @@
           </w:p>
           <w:p/>
           <w:p>
-            <w:proofErr w:type="spellStart"/>
-            <w:r>
-              <w:t>NetStat</w:t>
-            </w:r>
-            <w:proofErr w:type="spellEnd"/>
-            <w:r>
-              <w:t xml:space="preserve"> </w:t>
-            </w:r>
-            <w:proofErr w:type="gramStart"/>
-            <w:r>
-              <w:t>inputted</w:t>
-            </w:r>
-            <w:proofErr w:type="gramEnd"/>
+            <w:r>
+              <w:t>NetStat inputted</w:t>
+            </w:r>
           </w:p>
           <w:p>
             <w:r>
@@ -2459,22 +2391,18 @@
             <w:pPr>
               <w:spacing w:line="259" w:lineRule="auto"/>
             </w:pPr>
-            <w:proofErr w:type="spellStart"/>
             <w:r>
               <w:t>Show</w:t>
             </w:r>
             <w:r>
               <w:t>Slot</w:t>
             </w:r>
-            <w:proofErr w:type="spellEnd"/>
             <w:r>
               <w:t xml:space="preserve"> </w:t>
             </w:r>
-            <w:proofErr w:type="gramStart"/>
             <w:r>
               <w:t>inputted</w:t>
             </w:r>
-            <w:proofErr w:type="gramEnd"/>
           </w:p>
           <w:p>
             <w:pPr>
@@ -2490,35 +2418,23 @@
               <w:t>4</w:t>
             </w:r>
             <w:r>
-              <w:t xml:space="preserve"> &gt; Array showing reference codes of items in their respective slots are serial </w:t>
-            </w:r>
-            <w:proofErr w:type="gramStart"/>
-            <w:r>
-              <w:t>printed</w:t>
-            </w:r>
-            <w:proofErr w:type="gramEnd"/>
+              <w:t xml:space="preserve"> &gt; Array showing reference codes of items in their respective slots are serial printed</w:t>
+            </w:r>
           </w:p>
           <w:p/>
           <w:p>
             <w:pPr>
               <w:spacing w:line="259" w:lineRule="auto"/>
             </w:pPr>
-            <w:proofErr w:type="spellStart"/>
             <w:r>
               <w:t>Show</w:t>
             </w:r>
             <w:r>
-              <w:t>Stock</w:t>
-            </w:r>
-            <w:proofErr w:type="spellEnd"/>
-            <w:r>
-              <w:t xml:space="preserve"> </w:t>
-            </w:r>
-            <w:proofErr w:type="gramStart"/>
+              <w:t xml:space="preserve">Stock </w:t>
+            </w:r>
             <w:r>
               <w:t>inputted</w:t>
             </w:r>
-            <w:proofErr w:type="gramEnd"/>
           </w:p>
           <w:p>
             <w:r>
@@ -2531,23 +2447,7 @@
               <w:t>5</w:t>
             </w:r>
             <w:r>
-              <w:t xml:space="preserve"> &gt; Array showing remaining </w:t>
-            </w:r>
-            <w:proofErr w:type="gramStart"/>
-            <w:r>
-              <w:t>amount</w:t>
-            </w:r>
-            <w:proofErr w:type="gramEnd"/>
-            <w:r>
-              <w:t xml:space="preserve"> of items left </w:t>
-            </w:r>
-            <w:proofErr w:type="spellStart"/>
-            <w:r>
-              <w:t>along side</w:t>
-            </w:r>
-            <w:proofErr w:type="spellEnd"/>
-            <w:r>
-              <w:t xml:space="preserve"> their reference code are serial printed</w:t>
+              <w:t xml:space="preserve"> &gt; Array showing remaining amount of items left along side their reference code are serial printed</w:t>
             </w:r>
           </w:p>
           <w:p/>
@@ -2559,15 +2459,7 @@
               <w:t>1.</w:t>
             </w:r>
             <w:r>
-              <w:t xml:space="preserve">6 &gt; Pi </w:t>
-            </w:r>
-            <w:proofErr w:type="gramStart"/>
-            <w:r>
-              <w:t>returns back</w:t>
-            </w:r>
-            <w:proofErr w:type="gramEnd"/>
-            <w:r>
-              <w:t xml:space="preserve"> to idle config state (REQ_2) upon finishing the previous command</w:t>
+              <w:t>6 &gt; Pi returns back to idle config state (REQ_2) upon finishing the previous command</w:t>
             </w:r>
             <w:r>
               <w:br/>
@@ -2581,23 +2473,7 @@
               <w:t>1.</w:t>
             </w:r>
             <w:r>
-              <w:t xml:space="preserve">7 &gt; </w:t>
-            </w:r>
-            <w:proofErr w:type="spellStart"/>
-            <w:r>
-              <w:t>Exitconf</w:t>
-            </w:r>
-            <w:proofErr w:type="spellEnd"/>
-            <w:r>
-              <w:t xml:space="preserve"> returns pi back to initial idle message </w:t>
-            </w:r>
-            <w:proofErr w:type="gramStart"/>
-            <w:r>
-              <w:t>( REQ</w:t>
-            </w:r>
-            <w:proofErr w:type="gramEnd"/>
-            <w:r>
-              <w:t>_1</w:t>
+              <w:t>7 &gt; Exitconf returns pi back to initial idle message ( REQ_1</w:t>
             </w:r>
             <w:r>
               <w:t>.1</w:t>
@@ -3094,21 +2970,8 @@
             <w:tcW w:w="8340" w:type="dxa"/>
           </w:tcPr>
           <w:p>
-            <w:proofErr w:type="gramStart"/>
-            <w:r>
-              <w:t>Website</w:t>
-            </w:r>
-            <w:proofErr w:type="gramEnd"/>
-            <w:r>
-              <w:t xml:space="preserve"> fetches and displays </w:t>
-            </w:r>
-            <w:proofErr w:type="spellStart"/>
-            <w:r>
-              <w:t>StockVal</w:t>
-            </w:r>
-            <w:proofErr w:type="spellEnd"/>
-            <w:r>
-              <w:t xml:space="preserve">. </w:t>
+            <w:r>
+              <w:t xml:space="preserve">Website fetches and displays StockVal. </w:t>
             </w:r>
             <w:r>
               <w:t>o</w:t>
@@ -3165,23 +3028,7 @@
           </w:tcPr>
           <w:p>
             <w:r>
-              <w:t xml:space="preserve">After successful </w:t>
-            </w:r>
-            <w:proofErr w:type="gramStart"/>
-            <w:r>
-              <w:t>payment,  a</w:t>
-            </w:r>
-            <w:proofErr w:type="gramEnd"/>
-            <w:r>
-              <w:t xml:space="preserve"> QR code is generated and a </w:t>
-            </w:r>
-            <w:proofErr w:type="spellStart"/>
-            <w:r>
-              <w:t>png</w:t>
-            </w:r>
-            <w:proofErr w:type="spellEnd"/>
-            <w:r>
-              <w:t xml:space="preserve"> is available for the user to download/preview ( this is to be scanned later at the vending machine)</w:t>
+              <w:t>After successful payment,  a QR code is generated and a png is available for the user to download/preview ( this is to be scanned later at the vending machine)</w:t>
             </w:r>
           </w:p>
           <w:p>
@@ -3228,15 +3075,7 @@
     </w:p>
     <w:p>
       <w:r>
-        <w:t xml:space="preserve">The vending machine shall provide options for payment and counting/validation of money deposited for purchase of a drink. This shall be made available physically </w:t>
-      </w:r>
-      <w:proofErr w:type="gramStart"/>
-      <w:r>
-        <w:t>at</w:t>
-      </w:r>
-      <w:proofErr w:type="gramEnd"/>
-      <w:r>
-        <w:t xml:space="preserve"> the machine, or remotely via an online website/app.</w:t>
+        <w:t>The vending machine shall provide options for payment and counting/validation of money deposited for purchase of a drink. This shall be made available physically at the machine, or remotely via an online website/app.</w:t>
       </w:r>
     </w:p>
     <w:p>
@@ -3437,15 +3276,7 @@
           </w:tcPr>
           <w:p>
             <w:r>
-              <w:t xml:space="preserve">The user shall be able to interrupt the process at any </w:t>
-            </w:r>
-            <w:proofErr w:type="gramStart"/>
-            <w:r>
-              <w:t>point, and</w:t>
-            </w:r>
-            <w:proofErr w:type="gramEnd"/>
-            <w:r>
-              <w:t xml:space="preserve"> cancel the transaction.</w:t>
+              <w:t>The user shall be able to interrupt the process at any point, and cancel the transaction.</w:t>
             </w:r>
           </w:p>
         </w:tc>
@@ -3783,15 +3614,7 @@
           </w:tcPr>
           <w:p>
             <w:r>
-              <w:t xml:space="preserve">The user shall be able to interrupt the process at any </w:t>
-            </w:r>
-            <w:proofErr w:type="gramStart"/>
-            <w:r>
-              <w:t>point, and</w:t>
-            </w:r>
-            <w:proofErr w:type="gramEnd"/>
-            <w:r>
-              <w:t xml:space="preserve"> cancel the transaction.</w:t>
+              <w:t>The user shall be able to interrupt the process at any point, and cancel the transaction.</w:t>
             </w:r>
           </w:p>
         </w:tc>
@@ -4241,15 +4064,7 @@
           </w:tcPr>
           <w:p>
             <w:r>
-              <w:t xml:space="preserve">The machine shall be able to scan for QR codes with its camera, retrieving </w:t>
-            </w:r>
-            <w:proofErr w:type="gramStart"/>
-            <w:r>
-              <w:t>it's</w:t>
-            </w:r>
-            <w:proofErr w:type="gramEnd"/>
-            <w:r>
-              <w:t xml:space="preserve"> value</w:t>
+              <w:t>The machine shall be able to scan for QR codes with its camera, retrieving it's value</w:t>
             </w:r>
           </w:p>
         </w:tc>
@@ -4501,15 +4316,7 @@
               <w:br/>
             </w:r>
             <w:r>
-              <w:t xml:space="preserve">When a drink option is selected (a drink slot number is entered) and payment is completed, the dispensing begins and fetches the corresponding drink name to the slot number entered, the program will have an array containing the corresponding drink and </w:t>
-            </w:r>
-            <w:proofErr w:type="spellStart"/>
-            <w:r>
-              <w:t>Refcode</w:t>
-            </w:r>
-            <w:proofErr w:type="spellEnd"/>
-            <w:r>
-              <w:t xml:space="preserve"> information, example:</w:t>
+              <w:t>When a drink option is selected (a drink slot number is entered) and payment is completed, the dispensing begins and fetches the corresponding drink name to the slot number entered, the program will have an array containing the corresponding drink and Refcode information, example:</w:t>
             </w:r>
             <w:r>
               <w:br/>
@@ -4522,34 +4329,13 @@
             <w:r>
               <w:t xml:space="preserve"> </w:t>
             </w:r>
-            <w:proofErr w:type="spellStart"/>
-            <w:r>
-              <w:t>drink_inventory</w:t>
-            </w:r>
-            <w:proofErr w:type="spellEnd"/>
-            <w:r>
-              <w:t xml:space="preserve"> = [</w:t>
-            </w:r>
-          </w:p>
-          <w:p>
-            <w:r>
-              <w:t xml:space="preserve">    {"</w:t>
-            </w:r>
-            <w:proofErr w:type="spellStart"/>
-            <w:r>
-              <w:t>refcode</w:t>
-            </w:r>
-            <w:proofErr w:type="spellEnd"/>
-            <w:r>
-              <w:t>": "0001", "</w:t>
-            </w:r>
-            <w:proofErr w:type="spellStart"/>
-            <w:r>
-              <w:t>drink_name</w:t>
-            </w:r>
-            <w:proofErr w:type="spellEnd"/>
-            <w:r>
-              <w:t>": "Coca-Cola", "slots": [1, 2, 3], "stock": [</w:t>
+            <w:r>
+              <w:t>drink_inventory = [</w:t>
+            </w:r>
+          </w:p>
+          <w:p>
+            <w:r>
+              <w:t xml:space="preserve">    {"refcode": "0001", "drink_name": "Coca-Cola", "slots": [1, 2, 3], "stock": [</w:t>
             </w:r>
             <w:r>
               <w:t>5</w:t>
@@ -4566,23 +4352,7 @@
           </w:p>
           <w:p>
             <w:r>
-              <w:t xml:space="preserve">    {"</w:t>
-            </w:r>
-            <w:proofErr w:type="spellStart"/>
-            <w:r>
-              <w:t>refcode</w:t>
-            </w:r>
-            <w:proofErr w:type="spellEnd"/>
-            <w:r>
-              <w:t>": "0002", "</w:t>
-            </w:r>
-            <w:proofErr w:type="spellStart"/>
-            <w:r>
-              <w:t>drink_name</w:t>
-            </w:r>
-            <w:proofErr w:type="spellEnd"/>
-            <w:r>
-              <w:t xml:space="preserve">": "Sprite", "slots": [4, 5, 6], "stock": </w:t>
+              <w:t xml:space="preserve">    {"refcode": "0002", "drink_name": "Sprite", "slots": [4, 5, 6], "stock": </w:t>
             </w:r>
             <w:r>
               <w:t>[5, 8, 3]</w:t>
@@ -4593,23 +4363,7 @@
           </w:p>
           <w:p>
             <w:r>
-              <w:t xml:space="preserve">    {"</w:t>
-            </w:r>
-            <w:proofErr w:type="spellStart"/>
-            <w:r>
-              <w:t>refcode</w:t>
-            </w:r>
-            <w:proofErr w:type="spellEnd"/>
-            <w:r>
-              <w:t>": "0003", "</w:t>
-            </w:r>
-            <w:proofErr w:type="spellStart"/>
-            <w:r>
-              <w:t>drink_name</w:t>
-            </w:r>
-            <w:proofErr w:type="spellEnd"/>
-            <w:r>
-              <w:t xml:space="preserve">": "Fanta", "slots": [7, 8, 9], "stock": </w:t>
+              <w:t xml:space="preserve">    {"refcode": "0003", "drink_name": "Fanta", "slots": [7, 8, 9], "stock": </w:t>
             </w:r>
             <w:r>
               <w:t>[5, 8, 3]</w:t>
@@ -4620,23 +4374,7 @@
           </w:p>
           <w:p>
             <w:r>
-              <w:t xml:space="preserve">    {"</w:t>
-            </w:r>
-            <w:proofErr w:type="spellStart"/>
-            <w:r>
-              <w:t>refcode</w:t>
-            </w:r>
-            <w:proofErr w:type="spellEnd"/>
-            <w:r>
-              <w:t>": "0004", "</w:t>
-            </w:r>
-            <w:proofErr w:type="spellStart"/>
-            <w:r>
-              <w:t>drink_name</w:t>
-            </w:r>
-            <w:proofErr w:type="spellEnd"/>
-            <w:r>
-              <w:t xml:space="preserve">": "Pepsi", "slots": [10, 11, 12], "stock": </w:t>
+              <w:t xml:space="preserve">    {"refcode": "0004", "drink_name": "Pepsi", "slots": [10, 11, 12], "stock": </w:t>
             </w:r>
             <w:r>
               <w:t>[5, 8, 3]</w:t>
@@ -4669,15 +4407,7 @@
               <w:br/>
             </w:r>
             <w:r>
-              <w:t xml:space="preserve">The smart vending machine will have a total of 70 slots and offers 12 different drink options. Each element within the </w:t>
-            </w:r>
-            <w:proofErr w:type="spellStart"/>
-            <w:r>
-              <w:t>drink_inventory</w:t>
-            </w:r>
-            <w:proofErr w:type="spellEnd"/>
-            <w:r>
-              <w:t xml:space="preserve"> array includes the drink's reference code, name, the slots where the drink is available, and the current stock level. This organized structure allows for efficient retrieval and management of drink information during the dispensing process.</w:t>
+              <w:t>The smart vending machine will have a total of 70 slots and offers 12 different drink options. Each element within the drink_inventory array includes the drink's reference code, name, the slots where the drink is available, and the current stock level. This organized structure allows for efficient retrieval and management of drink information during the dispensing process.</w:t>
             </w:r>
             <w:r>
               <w:br/>
@@ -5284,7 +5014,6 @@
               <w:t xml:space="preserve">Upon surpassing the threshold value, indicating a break-in, the smart vending </w:t>
             </w:r>
             <w:bookmarkStart w:id="15" w:name="_Int_gke2G1g0"/>
-            <w:proofErr w:type="spellStart"/>
             <w:r>
               <w:rPr>
                 <w:rFonts w:eastAsiaTheme="minorEastAsia"/>
@@ -5293,7 +5022,6 @@
               <w:t>machine's</w:t>
             </w:r>
             <w:bookmarkEnd w:id="15"/>
-            <w:proofErr w:type="spellEnd"/>
             <w:r>
               <w:rPr>
                 <w:rFonts w:eastAsiaTheme="minorEastAsia"/>
@@ -5673,13 +5401,8 @@
       <w:bookmarkEnd w:id="16"/>
     </w:p>
     <w:p>
-      <w:proofErr w:type="gramStart"/>
-      <w:r>
-        <w:t>In order to</w:t>
-      </w:r>
-      <w:proofErr w:type="gramEnd"/>
-      <w:r>
-        <w:t xml:space="preserve"> be able to access the internals of a vending machine, the user </w:t>
+      <w:r>
+        <w:t xml:space="preserve">In order to be able to access the internals of a vending machine, the user </w:t>
       </w:r>
       <w:r>
         <w:t>must</w:t>
@@ -5789,20 +5512,7 @@
               <w:t xml:space="preserve">Line 2: </w:t>
             </w:r>
             <w:r>
-              <w:t>Displays time for when the key is entered “</w:t>
-            </w:r>
-            <w:proofErr w:type="spellStart"/>
-            <w:r>
-              <w:t>hh:</w:t>
-            </w:r>
-            <w:proofErr w:type="gramStart"/>
-            <w:r>
-              <w:t>mm:ss</w:t>
-            </w:r>
-            <w:proofErr w:type="spellEnd"/>
-            <w:proofErr w:type="gramEnd"/>
-            <w:r>
-              <w:t>”</w:t>
+              <w:t>Displays time for when the key is entered “hh:mm:ss”</w:t>
             </w:r>
           </w:p>
         </w:tc>
@@ -5863,7 +5573,19 @@
               <w:t>system</w:t>
             </w:r>
             <w:r>
-              <w:t>, the motor of the vending machine will turn and allow the user access to the internals</w:t>
+              <w:t xml:space="preserve">, the </w:t>
+            </w:r>
+            <w:r>
+              <w:t>alarm/burglar system</w:t>
+            </w:r>
+            <w:r>
+              <w:t xml:space="preserve"> will turn </w:t>
+            </w:r>
+            <w:r>
+              <w:t xml:space="preserve">off </w:t>
+            </w:r>
+            <w:r>
+              <w:t>and allow the user access to the internals</w:t>
             </w:r>
             <w:r>
               <w:t xml:space="preserve"> by displaying the main menu in REQ-1.</w:t>
@@ -5925,18 +5647,10 @@
           </w:p>
           <w:p>
             <w:r>
-              <w:t xml:space="preserve">Line </w:t>
-            </w:r>
-            <w:proofErr w:type="gramStart"/>
-            <w:r>
-              <w:t>1:</w:t>
-            </w:r>
-            <w:r>
-              <w:t>“</w:t>
-            </w:r>
-            <w:proofErr w:type="gramEnd"/>
-            <w:r>
-              <w:t>Invalid code”</w:t>
+              <w:t>Line 1:</w:t>
+            </w:r>
+            <w:r>
+              <w:t>“Invalid code”</w:t>
             </w:r>
           </w:p>
           <w:p>
@@ -6026,16 +5740,11 @@
         <w:t xml:space="preserve">    </w:t>
       </w:r>
       <w:bookmarkStart w:id="18" w:name="_Toc137991552"/>
-      <w:proofErr w:type="gramStart"/>
       <w:r>
         <w:t>2.4.1</w:t>
       </w:r>
       <w:r>
-        <w:t xml:space="preserve">  Power</w:t>
-      </w:r>
-      <w:proofErr w:type="gramEnd"/>
-      <w:r>
-        <w:t xml:space="preserve"> management</w:t>
+        <w:t xml:space="preserve">  Power management</w:t>
       </w:r>
       <w:bookmarkEnd w:id="18"/>
     </w:p>
@@ -6088,35 +5797,7 @@
         <w:rPr>
           <w:color w:val="000000" w:themeColor="text1"/>
         </w:rPr>
-        <w:t>achine diagram in Figure xx below. The transitions between the Low Power Mode and High Power Mode are triggered by the events labeled “</w:t>
-      </w:r>
-      <w:proofErr w:type="spellStart"/>
-      <w:r>
-        <w:rPr>
-          <w:color w:val="000000" w:themeColor="text1"/>
-        </w:rPr>
-        <w:t>evEnterLPM</w:t>
-      </w:r>
-      <w:proofErr w:type="spellEnd"/>
-      <w:r>
-        <w:rPr>
-          <w:color w:val="000000" w:themeColor="text1"/>
-        </w:rPr>
-        <w:t>” and “</w:t>
-      </w:r>
-      <w:proofErr w:type="spellStart"/>
-      <w:r>
-        <w:rPr>
-          <w:color w:val="000000" w:themeColor="text1"/>
-        </w:rPr>
-        <w:t>evEnterHPM</w:t>
-      </w:r>
-      <w:proofErr w:type="spellEnd"/>
-      <w:r>
-        <w:rPr>
-          <w:color w:val="000000" w:themeColor="text1"/>
-        </w:rPr>
-        <w:t>”.</w:t>
+        <w:t>achine diagram in Figure xx below. The transitions between the Low Power Mode and High Power Mode are triggered by the events labeled “evEnterLPM” and “evEnterHPM”.</w:t>
       </w:r>
     </w:p>
     <w:p>
@@ -6132,21 +5813,7 @@
         <w:rPr>
           <w:color w:val="000000" w:themeColor="text1"/>
         </w:rPr>
-        <w:t xml:space="preserve">Conditions for </w:t>
-      </w:r>
-      <w:proofErr w:type="gramStart"/>
-      <w:r>
-        <w:rPr>
-          <w:color w:val="000000" w:themeColor="text1"/>
-        </w:rPr>
-        <w:t>trigger</w:t>
-      </w:r>
-      <w:proofErr w:type="gramEnd"/>
-      <w:r>
-        <w:rPr>
-          <w:color w:val="000000" w:themeColor="text1"/>
-        </w:rPr>
-        <w:t xml:space="preserve"> the events are defined in the requirements below.</w:t>
+        <w:t>Conditions for trigger the events are defined in the requirements below.</w:t>
       </w:r>
     </w:p>
     <w:p>
@@ -6363,25 +6030,7 @@
                 <w:bCs/>
                 <w:u w:val="single"/>
               </w:rPr>
-              <w:t>“</w:t>
-            </w:r>
-            <w:proofErr w:type="spellStart"/>
-            <w:r>
-              <w:rPr>
-                <w:b/>
-                <w:bCs/>
-                <w:u w:val="single"/>
-              </w:rPr>
-              <w:t>evEnterLPM</w:t>
-            </w:r>
-            <w:proofErr w:type="spellEnd"/>
-            <w:r>
-              <w:rPr>
-                <w:b/>
-                <w:bCs/>
-                <w:u w:val="single"/>
-              </w:rPr>
-              <w:t>” Trigger Condition 1</w:t>
+              <w:t>“evEnterLPM” Trigger Condition 1</w:t>
             </w:r>
           </w:p>
           <w:p>
@@ -6466,16 +6115,15 @@
                 <w:bCs/>
                 <w:u w:val="single"/>
               </w:rPr>
-              <w:t>“</w:t>
-            </w:r>
-            <w:proofErr w:type="spellStart"/>
+              <w:t>“evEnter</w:t>
+            </w:r>
             <w:r>
               <w:rPr>
                 <w:b/>
                 <w:bCs/>
                 <w:u w:val="single"/>
               </w:rPr>
-              <w:t>evEnter</w:t>
+              <w:t>L</w:t>
             </w:r>
             <w:r>
               <w:rPr>
@@ -6483,24 +6131,7 @@
                 <w:bCs/>
                 <w:u w:val="single"/>
               </w:rPr>
-              <w:t>L</w:t>
-            </w:r>
-            <w:r>
-              <w:rPr>
-                <w:b/>
-                <w:bCs/>
-                <w:u w:val="single"/>
-              </w:rPr>
-              <w:t>PM</w:t>
-            </w:r>
-            <w:proofErr w:type="spellEnd"/>
-            <w:r>
-              <w:rPr>
-                <w:b/>
-                <w:bCs/>
-                <w:u w:val="single"/>
-              </w:rPr>
-              <w:t>” Trigger Condition 2</w:t>
+              <w:t>PM” Trigger Condition 2</w:t>
             </w:r>
           </w:p>
           <w:p>
@@ -6592,16 +6223,15 @@
                 <w:bCs/>
                 <w:u w:val="single"/>
               </w:rPr>
-              <w:t>“</w:t>
-            </w:r>
-            <w:proofErr w:type="spellStart"/>
+              <w:t>“evEnter</w:t>
+            </w:r>
             <w:r>
               <w:rPr>
                 <w:b/>
                 <w:bCs/>
                 <w:u w:val="single"/>
               </w:rPr>
-              <w:t>evEnter</w:t>
+              <w:t>L</w:t>
             </w:r>
             <w:r>
               <w:rPr>
@@ -6609,24 +6239,7 @@
                 <w:bCs/>
                 <w:u w:val="single"/>
               </w:rPr>
-              <w:t>L</w:t>
-            </w:r>
-            <w:r>
-              <w:rPr>
-                <w:b/>
-                <w:bCs/>
-                <w:u w:val="single"/>
-              </w:rPr>
-              <w:t>PM</w:t>
-            </w:r>
-            <w:proofErr w:type="spellEnd"/>
-            <w:r>
-              <w:rPr>
-                <w:b/>
-                <w:bCs/>
-                <w:u w:val="single"/>
-              </w:rPr>
-              <w:t>” Trigger Condition 3</w:t>
+              <w:t>PM” Trigger Condition 3</w:t>
             </w:r>
           </w:p>
           <w:p>
@@ -6691,16 +6304,15 @@
                 <w:bCs/>
                 <w:u w:val="single"/>
               </w:rPr>
-              <w:t>“</w:t>
-            </w:r>
-            <w:proofErr w:type="spellStart"/>
+              <w:t>“evEnter</w:t>
+            </w:r>
             <w:r>
               <w:rPr>
                 <w:b/>
                 <w:bCs/>
                 <w:u w:val="single"/>
               </w:rPr>
-              <w:t>evEnter</w:t>
+              <w:t>H</w:t>
             </w:r>
             <w:r>
               <w:rPr>
@@ -6708,24 +6320,7 @@
                 <w:bCs/>
                 <w:u w:val="single"/>
               </w:rPr>
-              <w:t>H</w:t>
-            </w:r>
-            <w:r>
-              <w:rPr>
-                <w:b/>
-                <w:bCs/>
-                <w:u w:val="single"/>
-              </w:rPr>
-              <w:t>PM</w:t>
-            </w:r>
-            <w:proofErr w:type="spellEnd"/>
-            <w:r>
-              <w:rPr>
-                <w:b/>
-                <w:bCs/>
-                <w:u w:val="single"/>
-              </w:rPr>
-              <w:t xml:space="preserve">” Trigger Condition </w:t>
+              <w:t xml:space="preserve">PM” Trigger Condition </w:t>
             </w:r>
             <w:r>
               <w:rPr>
@@ -12532,6 +12127,19 @@
 </file>
 
 <file path=customXml/item1.xml><?xml version="1.0" encoding="utf-8"?>
+<?mso-contentType ?>
+<FormTemplates xmlns="http://schemas.microsoft.com/sharepoint/v3/contenttype/forms">
+  <Display>DocumentLibraryForm</Display>
+  <Edit>DocumentLibraryForm</Edit>
+  <New>DocumentLibraryForm</New>
+</FormTemplates>
+</file>
+
+<file path=customXml/item2.xml><?xml version="1.0" encoding="utf-8"?>
+<b:Sources xmlns:b="http://schemas.openxmlformats.org/officeDocument/2006/bibliography" xmlns="http://schemas.openxmlformats.org/officeDocument/2006/bibliography" SelectedStyle="\APASixthEditionOfficeOnline.xsl" StyleName="APA" Version="6"/>
+</file>
+
+<file path=customXml/item3.xml><?xml version="1.0" encoding="utf-8"?>
 <ct:contentTypeSchema xmlns:ct="http://schemas.microsoft.com/office/2006/metadata/contentType" xmlns:ma="http://schemas.microsoft.com/office/2006/metadata/properties/metaAttributes" ct:_="" ma:_="" ma:contentTypeName="Document" ma:contentTypeID="0x01010044AD85CEC1EE55488A9D8AD25F681A5B" ma:contentTypeVersion="3" ma:contentTypeDescription="Create a new document." ma:contentTypeScope="" ma:versionID="28ad657ad20aa9903bee06fa9949f61f">
   <xsd:schema xmlns:xsd="http://www.w3.org/2001/XMLSchema" xmlns:xs="http://www.w3.org/2001/XMLSchema" xmlns:p="http://schemas.microsoft.com/office/2006/metadata/properties" xmlns:ns2="95a017ae-c26b-4318-84dd-c4811615389c" targetNamespace="http://schemas.microsoft.com/office/2006/metadata/properties" ma:root="true" ma:fieldsID="f76b4552587409aa75c5682cc5c7e8bc" ns2:_="">
     <xsd:import namespace="95a017ae-c26b-4318-84dd-c4811615389c"/>
@@ -12669,19 +12277,6 @@
 </ct:contentTypeSchema>
 </file>
 
-<file path=customXml/item2.xml><?xml version="1.0" encoding="utf-8"?>
-<b:Sources xmlns:b="http://schemas.openxmlformats.org/officeDocument/2006/bibliography" xmlns="http://schemas.openxmlformats.org/officeDocument/2006/bibliography" SelectedStyle="\APASixthEditionOfficeOnline.xsl" StyleName="APA" Version="6"/>
-</file>
-
-<file path=customXml/item3.xml><?xml version="1.0" encoding="utf-8"?>
-<?mso-contentType ?>
-<FormTemplates xmlns="http://schemas.microsoft.com/sharepoint/v3/contenttype/forms">
-  <Display>DocumentLibraryForm</Display>
-  <Edit>DocumentLibraryForm</Edit>
-  <New>DocumentLibraryForm</New>
-</FormTemplates>
-</file>
-
 <file path=customXml/item4.xml><?xml version="1.0" encoding="utf-8"?>
 <p:properties xmlns:p="http://schemas.microsoft.com/office/2006/metadata/properties" xmlns:xsi="http://www.w3.org/2001/XMLSchema-instance" xmlns:pc="http://schemas.microsoft.com/office/infopath/2007/PartnerControls">
   <documentManagement/>
@@ -12689,6 +12284,22 @@
 </file>
 
 <file path=customXml/itemProps1.xml><?xml version="1.0" encoding="utf-8"?>
+<ds:datastoreItem xmlns:ds="http://schemas.openxmlformats.org/officeDocument/2006/customXml" ds:itemID="{F57F2FB8-61F0-437A-91D4-EAF43699C1B3}">
+  <ds:schemaRefs>
+    <ds:schemaRef ds:uri="http://schemas.microsoft.com/sharepoint/v3/contenttype/forms"/>
+  </ds:schemaRefs>
+</ds:datastoreItem>
+</file>
+
+<file path=customXml/itemProps2.xml><?xml version="1.0" encoding="utf-8"?>
+<ds:datastoreItem xmlns:ds="http://schemas.openxmlformats.org/officeDocument/2006/customXml" ds:itemID="{2085B136-EA7C-4190-8224-E0CDCE62BCE8}">
+  <ds:schemaRefs>
+    <ds:schemaRef ds:uri="http://schemas.openxmlformats.org/officeDocument/2006/bibliography"/>
+  </ds:schemaRefs>
+</ds:datastoreItem>
+</file>
+
+<file path=customXml/itemProps3.xml><?xml version="1.0" encoding="utf-8"?>
 <ds:datastoreItem xmlns:ds="http://schemas.openxmlformats.org/officeDocument/2006/customXml" ds:itemID="{095F1491-675F-46E9-B846-2E5675DF59A5}">
   <ds:schemaRefs>
     <ds:schemaRef ds:uri="http://schemas.microsoft.com/office/2006/metadata/contentType"/>
@@ -12706,34 +12317,11 @@
 </ds:datastoreItem>
 </file>
 
-<file path=customXml/itemProps2.xml><?xml version="1.0" encoding="utf-8"?>
-<ds:datastoreItem xmlns:ds="http://schemas.openxmlformats.org/officeDocument/2006/customXml" ds:itemID="{2085B136-EA7C-4190-8224-E0CDCE62BCE8}">
-  <ds:schemaRefs>
-    <ds:schemaRef ds:uri="http://schemas.openxmlformats.org/officeDocument/2006/bibliography"/>
-  </ds:schemaRefs>
-</ds:datastoreItem>
-</file>
-
-<file path=customXml/itemProps3.xml><?xml version="1.0" encoding="utf-8"?>
-<ds:datastoreItem xmlns:ds="http://schemas.openxmlformats.org/officeDocument/2006/customXml" ds:itemID="{F57F2FB8-61F0-437A-91D4-EAF43699C1B3}">
-  <ds:schemaRefs>
-    <ds:schemaRef ds:uri="http://schemas.microsoft.com/sharepoint/v3/contenttype/forms"/>
-  </ds:schemaRefs>
-</ds:datastoreItem>
-</file>
-
 <file path=customXml/itemProps4.xml><?xml version="1.0" encoding="utf-8"?>
 <ds:datastoreItem xmlns:ds="http://schemas.openxmlformats.org/officeDocument/2006/customXml" ds:itemID="{AC8A3BB3-B0B2-4AC1-9C7F-87BD40106DCF}">
   <ds:schemaRefs>
     <ds:schemaRef ds:uri="http://schemas.microsoft.com/office/2006/metadata/properties"/>
-    <ds:schemaRef ds:uri="http://schemas.microsoft.com/office/2006/documentManagement/types"/>
-    <ds:schemaRef ds:uri="http://purl.org/dc/elements/1.1/"/>
-    <ds:schemaRef ds:uri="http://purl.org/dc/terms/"/>
     <ds:schemaRef ds:uri="http://schemas.microsoft.com/office/infopath/2007/PartnerControls"/>
-    <ds:schemaRef ds:uri="95a017ae-c26b-4318-84dd-c4811615389c"/>
-    <ds:schemaRef ds:uri="http://www.w3.org/XML/1998/namespace"/>
-    <ds:schemaRef ds:uri="http://schemas.openxmlformats.org/package/2006/metadata/core-properties"/>
-    <ds:schemaRef ds:uri="http://purl.org/dc/dcmitype/"/>
   </ds:schemaRefs>
 </ds:datastoreItem>
 </file>
</xml_diff>